<commit_message>
Added web-based starter UI and did minor modifications
</commit_message>
<xml_diff>
--- a/readMe.docx
+++ b/readMe.docx
@@ -115,31 +115,47 @@
           <w:sz w:val="24"/>
           <w:szCs w:val="24"/>
         </w:rPr>
-        <w:t>T</w:t>
-      </w:r>
-      <w:r>
-        <w:rPr>
-          <w:rFonts w:ascii="Tahoma" w:hAnsi="Tahoma" w:cs="Tahoma"/>
-          <w:sz w:val="24"/>
-          <w:szCs w:val="24"/>
-        </w:rPr>
-        <w:t>his application</w:t>
-      </w:r>
-      <w:r>
-        <w:rPr>
-          <w:rFonts w:ascii="Tahoma" w:hAnsi="Tahoma" w:cs="Tahoma"/>
-          <w:sz w:val="24"/>
-          <w:szCs w:val="24"/>
-        </w:rPr>
-        <w:t>’s</w:t>
-      </w:r>
-      <w:r>
-        <w:rPr>
-          <w:rFonts w:ascii="Tahoma" w:hAnsi="Tahoma" w:cs="Tahoma"/>
-          <w:sz w:val="24"/>
-          <w:szCs w:val="24"/>
-        </w:rPr>
-        <w:t xml:space="preserve"> origination was to satisfy the requirements of Florida Blue’s coding</w:t>
+        <w:t>This</w:t>
+      </w:r>
+      <w:r>
+        <w:rPr>
+          <w:rFonts w:ascii="Tahoma" w:hAnsi="Tahoma" w:cs="Tahoma"/>
+          <w:sz w:val="24"/>
+          <w:szCs w:val="24"/>
+        </w:rPr>
+        <w:t xml:space="preserve"> application is a starter app</w:t>
+      </w:r>
+      <w:r>
+        <w:rPr>
+          <w:rFonts w:ascii="Tahoma" w:hAnsi="Tahoma" w:cs="Tahoma"/>
+          <w:sz w:val="24"/>
+          <w:szCs w:val="24"/>
+        </w:rPr>
+        <w:t xml:space="preserve"> that will soon document Seattle-area</w:t>
+      </w:r>
+      <w:r>
+        <w:rPr>
+          <w:rFonts w:ascii="Tahoma" w:hAnsi="Tahoma" w:cs="Tahoma"/>
+          <w:sz w:val="24"/>
+          <w:szCs w:val="24"/>
+        </w:rPr>
+        <w:t xml:space="preserve"> </w:t>
+      </w:r>
+      <w:r>
+        <w:rPr>
+          <w:rFonts w:ascii="Tahoma" w:hAnsi="Tahoma" w:cs="Tahoma"/>
+          <w:sz w:val="24"/>
+          <w:szCs w:val="24"/>
+        </w:rPr>
+        <w:t>hiking trails</w:t>
+      </w:r>
+      <w:r>
+        <w:rPr>
+          <w:rFonts w:ascii="Tahoma" w:hAnsi="Tahoma" w:cs="Tahoma"/>
+          <w:sz w:val="24"/>
+          <w:szCs w:val="24"/>
+        </w:rPr>
+        <w:t xml:space="preserve"> </w:t>
       </w:r>
     </w:p>
     <w:p>
@@ -158,7 +174,7 @@
           <w:sz w:val="24"/>
           <w:szCs w:val="24"/>
         </w:rPr>
-        <w:t>exercise</w:t>
+        <w:t>hiked</w:t>
       </w:r>
       <w:proofErr w:type="gramEnd"/>
       <w:r>
@@ -167,26 +183,50 @@
           <w:sz w:val="24"/>
           <w:szCs w:val="24"/>
         </w:rPr>
-        <w:t>.  The application is a starter app</w:t>
-      </w:r>
-      <w:r>
-        <w:rPr>
-          <w:rFonts w:ascii="Tahoma" w:hAnsi="Tahoma" w:cs="Tahoma"/>
-          <w:sz w:val="24"/>
-          <w:szCs w:val="24"/>
-        </w:rPr>
-        <w:t xml:space="preserve"> that will soon document Seattle-area</w:t>
-      </w:r>
-    </w:p>
-    <w:p>
-      <w:pPr>
-        <w:spacing w:after="0" w:line="240" w:lineRule="auto"/>
-        <w:rPr>
-          <w:rFonts w:ascii="Tahoma" w:hAnsi="Tahoma" w:cs="Tahoma"/>
-          <w:sz w:val="24"/>
-          <w:szCs w:val="24"/>
-        </w:rPr>
-      </w:pPr>
+        <w:t xml:space="preserve"> by the developer.  In it</w:t>
+      </w:r>
+      <w:r>
+        <w:rPr>
+          <w:rFonts w:ascii="Tahoma" w:hAnsi="Tahoma" w:cs="Tahoma"/>
+          <w:sz w:val="24"/>
+          <w:szCs w:val="24"/>
+        </w:rPr>
+        <w:t xml:space="preserve">s present state </w:t>
+      </w:r>
+      <w:r>
+        <w:rPr>
+          <w:rFonts w:ascii="Tahoma" w:hAnsi="Tahoma" w:cs="Tahoma"/>
+          <w:sz w:val="24"/>
+          <w:szCs w:val="24"/>
+        </w:rPr>
+        <w:t>the application utilizes</w:t>
+      </w:r>
+      <w:r>
+        <w:rPr>
+          <w:rFonts w:ascii="Tahoma" w:hAnsi="Tahoma" w:cs="Tahoma"/>
+          <w:sz w:val="24"/>
+          <w:szCs w:val="24"/>
+        </w:rPr>
+        <w:t xml:space="preserve"> Spring Boot </w:t>
+      </w:r>
+    </w:p>
+    <w:p>
+      <w:pPr>
+        <w:spacing w:after="0" w:line="240" w:lineRule="auto"/>
+        <w:rPr>
+          <w:rFonts w:ascii="Tahoma" w:hAnsi="Tahoma" w:cs="Tahoma"/>
+          <w:sz w:val="24"/>
+          <w:szCs w:val="24"/>
+        </w:rPr>
+      </w:pPr>
+      <w:r>
+        <w:rPr>
+          <w:rFonts w:ascii="Tahoma" w:hAnsi="Tahoma" w:cs="Tahoma"/>
+          <w:sz w:val="24"/>
+          <w:szCs w:val="24"/>
+        </w:rPr>
+        <w:t>(</w:t>
+      </w:r>
       <w:proofErr w:type="gramStart"/>
       <w:r>
         <w:rPr>
@@ -194,7 +234,7 @@
           <w:sz w:val="24"/>
           <w:szCs w:val="24"/>
         </w:rPr>
-        <w:t>hiking</w:t>
+        <w:t>version</w:t>
       </w:r>
       <w:proofErr w:type="gramEnd"/>
       <w:r>
@@ -203,76 +243,8 @@
           <w:sz w:val="24"/>
           <w:szCs w:val="24"/>
         </w:rPr>
-        <w:t xml:space="preserve"> trails</w:t>
-      </w:r>
-      <w:r>
-        <w:rPr>
-          <w:rFonts w:ascii="Tahoma" w:hAnsi="Tahoma" w:cs="Tahoma"/>
-          <w:sz w:val="24"/>
-          <w:szCs w:val="24"/>
-        </w:rPr>
-        <w:t xml:space="preserve"> hiked by the developer.  In it</w:t>
-      </w:r>
-      <w:r>
-        <w:rPr>
-          <w:rFonts w:ascii="Tahoma" w:hAnsi="Tahoma" w:cs="Tahoma"/>
-          <w:sz w:val="24"/>
-          <w:szCs w:val="24"/>
-        </w:rPr>
-        <w:t xml:space="preserve">s present state </w:t>
-      </w:r>
-      <w:r>
-        <w:rPr>
-          <w:rFonts w:ascii="Tahoma" w:hAnsi="Tahoma" w:cs="Tahoma"/>
-          <w:sz w:val="24"/>
-          <w:szCs w:val="24"/>
-        </w:rPr>
-        <w:t>the application utilizes</w:t>
-      </w:r>
-      <w:r>
-        <w:rPr>
-          <w:rFonts w:ascii="Tahoma" w:hAnsi="Tahoma" w:cs="Tahoma"/>
-          <w:sz w:val="24"/>
-          <w:szCs w:val="24"/>
-        </w:rPr>
         <w:t xml:space="preserve"> </w:t>
       </w:r>
-      <w:proofErr w:type="gramStart"/>
-      <w:r>
-        <w:rPr>
-          <w:rFonts w:ascii="Tahoma" w:hAnsi="Tahoma" w:cs="Tahoma"/>
-          <w:sz w:val="24"/>
-          <w:szCs w:val="24"/>
-        </w:rPr>
-        <w:t>Spring</w:t>
-      </w:r>
-      <w:proofErr w:type="gramEnd"/>
-      <w:r>
-        <w:rPr>
-          <w:rFonts w:ascii="Tahoma" w:hAnsi="Tahoma" w:cs="Tahoma"/>
-          <w:sz w:val="24"/>
-          <w:szCs w:val="24"/>
-        </w:rPr>
-        <w:t xml:space="preserve"> </w:t>
-      </w:r>
-    </w:p>
-    <w:p>
-      <w:pPr>
-        <w:spacing w:after="0" w:line="240" w:lineRule="auto"/>
-        <w:rPr>
-          <w:rFonts w:ascii="Tahoma" w:hAnsi="Tahoma" w:cs="Tahoma"/>
-          <w:sz w:val="24"/>
-          <w:szCs w:val="24"/>
-        </w:rPr>
-      </w:pPr>
-      <w:r>
-        <w:rPr>
-          <w:rFonts w:ascii="Tahoma" w:hAnsi="Tahoma" w:cs="Tahoma"/>
-          <w:sz w:val="24"/>
-          <w:szCs w:val="24"/>
-        </w:rPr>
-        <w:t xml:space="preserve">Boot (version </w:t>
-      </w:r>
       <w:r>
         <w:rPr>
           <w:rFonts w:ascii="Tahoma" w:hAnsi="Tahoma" w:cs="Tahoma"/>
@@ -287,25 +259,7 @@
           <w:sz w:val="24"/>
           <w:szCs w:val="24"/>
         </w:rPr>
-        <w:t xml:space="preserve">, </w:t>
-      </w:r>
-      <w:proofErr w:type="gramStart"/>
-      <w:r>
-        <w:rPr>
-          <w:rFonts w:ascii="Tahoma" w:hAnsi="Tahoma" w:cs="Tahoma"/>
-          <w:sz w:val="24"/>
-          <w:szCs w:val="24"/>
-        </w:rPr>
-        <w:t>Spring</w:t>
-      </w:r>
-      <w:proofErr w:type="gramEnd"/>
-      <w:r>
-        <w:rPr>
-          <w:rFonts w:ascii="Tahoma" w:hAnsi="Tahoma" w:cs="Tahoma"/>
-          <w:sz w:val="24"/>
-          <w:szCs w:val="24"/>
-        </w:rPr>
-        <w:t xml:space="preserve"> 5x), and is a Maven project.  </w:t>
+        <w:t xml:space="preserve">, Spring 5x), and is a Maven project.  </w:t>
       </w:r>
       <w:r>
         <w:rPr>
@@ -500,13 +454,23 @@
           <w:szCs w:val="24"/>
         </w:rPr>
       </w:pPr>
-      <w:r>
-        <w:rPr>
-          <w:rFonts w:ascii="Tahoma" w:hAnsi="Tahoma" w:cs="Tahoma"/>
-          <w:sz w:val="24"/>
-          <w:szCs w:val="24"/>
-        </w:rPr>
-        <w:t>incorporate a UI, possibly to provide a</w:t>
+      <w:proofErr w:type="gramStart"/>
+      <w:r>
+        <w:rPr>
+          <w:rFonts w:ascii="Tahoma" w:hAnsi="Tahoma" w:cs="Tahoma"/>
+          <w:sz w:val="24"/>
+          <w:szCs w:val="24"/>
+        </w:rPr>
+        <w:t>incorporate</w:t>
+      </w:r>
+      <w:proofErr w:type="gramEnd"/>
+      <w:r>
+        <w:rPr>
+          <w:rFonts w:ascii="Tahoma" w:hAnsi="Tahoma" w:cs="Tahoma"/>
+          <w:sz w:val="24"/>
+          <w:szCs w:val="24"/>
+        </w:rPr>
+        <w:t xml:space="preserve"> a UI, possibly to provide a</w:t>
       </w:r>
       <w:r>
         <w:rPr>
@@ -522,94 +486,26 @@
           <w:sz w:val="24"/>
           <w:szCs w:val="24"/>
         </w:rPr>
-        <w:t xml:space="preserve"> Android app as well.  For general assumptions, </w:t>
-      </w:r>
-    </w:p>
-    <w:p>
-      <w:pPr>
-        <w:spacing w:after="0" w:line="240" w:lineRule="auto"/>
-        <w:rPr>
-          <w:rFonts w:ascii="Tahoma" w:hAnsi="Tahoma" w:cs="Tahoma"/>
-          <w:sz w:val="24"/>
-          <w:szCs w:val="24"/>
-        </w:rPr>
-      </w:pPr>
-      <w:proofErr w:type="gramStart"/>
-      <w:r>
-        <w:rPr>
-          <w:rFonts w:ascii="Tahoma" w:hAnsi="Tahoma" w:cs="Tahoma"/>
-          <w:sz w:val="24"/>
-          <w:szCs w:val="24"/>
-        </w:rPr>
-        <w:t>s</w:t>
-      </w:r>
-      <w:r>
-        <w:rPr>
-          <w:rFonts w:ascii="Tahoma" w:hAnsi="Tahoma" w:cs="Tahoma"/>
-          <w:sz w:val="24"/>
-          <w:szCs w:val="24"/>
-        </w:rPr>
-        <w:t>ee</w:t>
-      </w:r>
-      <w:proofErr w:type="gramEnd"/>
-      <w:r>
-        <w:rPr>
-          <w:rFonts w:ascii="Tahoma" w:hAnsi="Tahoma" w:cs="Tahoma"/>
-          <w:sz w:val="24"/>
-          <w:szCs w:val="24"/>
-        </w:rPr>
-        <w:t xml:space="preserve"> the project’s pom.xml build</w:t>
-      </w:r>
-      <w:r>
-        <w:rPr>
-          <w:rFonts w:ascii="Tahoma" w:hAnsi="Tahoma" w:cs="Tahoma"/>
-          <w:sz w:val="24"/>
-          <w:szCs w:val="24"/>
-        </w:rPr>
-        <w:t xml:space="preserve"> file</w:t>
-      </w:r>
-      <w:r>
-        <w:rPr>
-          <w:rFonts w:ascii="Tahoma" w:hAnsi="Tahoma" w:cs="Tahoma"/>
-          <w:sz w:val="24"/>
-          <w:szCs w:val="24"/>
-        </w:rPr>
-        <w:t xml:space="preserve">.  The program utilizes a H2 in-memory database.  </w:t>
-      </w:r>
-    </w:p>
-    <w:p>
-      <w:pPr>
-        <w:spacing w:after="0" w:line="240" w:lineRule="auto"/>
-        <w:rPr>
-          <w:rFonts w:ascii="Tahoma" w:hAnsi="Tahoma" w:cs="Tahoma"/>
-          <w:sz w:val="24"/>
-          <w:szCs w:val="24"/>
-        </w:rPr>
-      </w:pPr>
-      <w:r>
-        <w:rPr>
-          <w:rFonts w:ascii="Tahoma" w:hAnsi="Tahoma" w:cs="Tahoma"/>
-          <w:sz w:val="24"/>
-          <w:szCs w:val="24"/>
-        </w:rPr>
-        <w:t>Also,</w:t>
-      </w:r>
-      <w:r>
-        <w:rPr>
-          <w:rFonts w:ascii="Tahoma" w:hAnsi="Tahoma" w:cs="Tahoma"/>
-          <w:sz w:val="24"/>
-          <w:szCs w:val="24"/>
-        </w:rPr>
-        <w:t xml:space="preserve"> </w:t>
-      </w:r>
-      <w:r>
-        <w:rPr>
-          <w:rFonts w:ascii="Tahoma" w:hAnsi="Tahoma" w:cs="Tahoma"/>
-          <w:sz w:val="24"/>
-          <w:szCs w:val="24"/>
-        </w:rPr>
-        <w:t xml:space="preserve">the application utilizes Java 8 </w:t>
-      </w:r>
+        <w:t xml:space="preserve"> Android app as well</w:t>
+      </w:r>
+      <w:r>
+        <w:rPr>
+          <w:rFonts w:ascii="Tahoma" w:hAnsi="Tahoma" w:cs="Tahoma"/>
+          <w:sz w:val="24"/>
+          <w:szCs w:val="24"/>
+        </w:rPr>
+        <w:t xml:space="preserve"> to be developed using</w:t>
+      </w:r>
+    </w:p>
+    <w:p>
+      <w:pPr>
+        <w:spacing w:after="0" w:line="240" w:lineRule="auto"/>
+        <w:rPr>
+          <w:rFonts w:ascii="Tahoma" w:hAnsi="Tahoma" w:cs="Tahoma"/>
+          <w:sz w:val="24"/>
+          <w:szCs w:val="24"/>
+        </w:rPr>
+      </w:pPr>
       <w:proofErr w:type="spellStart"/>
       <w:proofErr w:type="gramStart"/>
       <w:r>
@@ -618,6 +514,156 @@
           <w:sz w:val="24"/>
           <w:szCs w:val="24"/>
         </w:rPr>
+        <w:t>JavaFX</w:t>
+      </w:r>
+      <w:proofErr w:type="spellEnd"/>
+      <w:r>
+        <w:rPr>
+          <w:rFonts w:ascii="Tahoma" w:hAnsi="Tahoma" w:cs="Tahoma"/>
+          <w:sz w:val="24"/>
+          <w:szCs w:val="24"/>
+        </w:rPr>
+        <w:t xml:space="preserve"> and the Gluon library</w:t>
+      </w:r>
+      <w:r>
+        <w:rPr>
+          <w:rFonts w:ascii="Tahoma" w:hAnsi="Tahoma" w:cs="Tahoma"/>
+          <w:sz w:val="24"/>
+          <w:szCs w:val="24"/>
+        </w:rPr>
+        <w:t>.</w:t>
+      </w:r>
+      <w:proofErr w:type="gramEnd"/>
+      <w:r>
+        <w:rPr>
+          <w:rFonts w:ascii="Tahoma" w:hAnsi="Tahoma" w:cs="Tahoma"/>
+          <w:sz w:val="24"/>
+          <w:szCs w:val="24"/>
+        </w:rPr>
+        <w:t xml:space="preserve">  For general assumptions, s</w:t>
+      </w:r>
+      <w:r>
+        <w:rPr>
+          <w:rFonts w:ascii="Tahoma" w:hAnsi="Tahoma" w:cs="Tahoma"/>
+          <w:sz w:val="24"/>
+          <w:szCs w:val="24"/>
+        </w:rPr>
+        <w:t xml:space="preserve">ee the project’s pom.xml </w:t>
+      </w:r>
+    </w:p>
+    <w:p>
+      <w:pPr>
+        <w:spacing w:after="0" w:line="240" w:lineRule="auto"/>
+        <w:rPr>
+          <w:rFonts w:ascii="Tahoma" w:hAnsi="Tahoma" w:cs="Tahoma"/>
+          <w:sz w:val="24"/>
+          <w:szCs w:val="24"/>
+        </w:rPr>
+      </w:pPr>
+      <w:proofErr w:type="gramStart"/>
+      <w:r>
+        <w:rPr>
+          <w:rFonts w:ascii="Tahoma" w:hAnsi="Tahoma" w:cs="Tahoma"/>
+          <w:sz w:val="24"/>
+          <w:szCs w:val="24"/>
+        </w:rPr>
+        <w:t>build</w:t>
+      </w:r>
+      <w:proofErr w:type="gramEnd"/>
+      <w:r>
+        <w:rPr>
+          <w:rFonts w:ascii="Tahoma" w:hAnsi="Tahoma" w:cs="Tahoma"/>
+          <w:sz w:val="24"/>
+          <w:szCs w:val="24"/>
+        </w:rPr>
+        <w:t xml:space="preserve"> file</w:t>
+      </w:r>
+      <w:r>
+        <w:rPr>
+          <w:rFonts w:ascii="Tahoma" w:hAnsi="Tahoma" w:cs="Tahoma"/>
+          <w:sz w:val="24"/>
+          <w:szCs w:val="24"/>
+        </w:rPr>
+        <w:t>.  The program utilizes a H2 in-memory database.  Also,</w:t>
+      </w:r>
+      <w:r>
+        <w:rPr>
+          <w:rFonts w:ascii="Tahoma" w:hAnsi="Tahoma" w:cs="Tahoma"/>
+          <w:sz w:val="24"/>
+          <w:szCs w:val="24"/>
+        </w:rPr>
+        <w:t xml:space="preserve"> </w:t>
+      </w:r>
+      <w:r>
+        <w:rPr>
+          <w:rFonts w:ascii="Tahoma" w:hAnsi="Tahoma" w:cs="Tahoma"/>
+          <w:sz w:val="24"/>
+          <w:szCs w:val="24"/>
+        </w:rPr>
+        <w:t xml:space="preserve">the application </w:t>
+      </w:r>
+    </w:p>
+    <w:p>
+      <w:pPr>
+        <w:spacing w:after="0" w:line="240" w:lineRule="auto"/>
+        <w:rPr>
+          <w:rFonts w:ascii="Tahoma" w:hAnsi="Tahoma" w:cs="Tahoma"/>
+          <w:sz w:val="24"/>
+          <w:szCs w:val="24"/>
+        </w:rPr>
+      </w:pPr>
+      <w:proofErr w:type="gramStart"/>
+      <w:r>
+        <w:rPr>
+          <w:rFonts w:ascii="Tahoma" w:hAnsi="Tahoma" w:cs="Tahoma"/>
+          <w:sz w:val="24"/>
+          <w:szCs w:val="24"/>
+        </w:rPr>
+        <w:t>utilizes</w:t>
+      </w:r>
+      <w:proofErr w:type="gramEnd"/>
+      <w:r>
+        <w:rPr>
+          <w:rFonts w:ascii="Tahoma" w:hAnsi="Tahoma" w:cs="Tahoma"/>
+          <w:sz w:val="24"/>
+          <w:szCs w:val="24"/>
+        </w:rPr>
+        <w:t xml:space="preserve"> Java 8 </w:t>
+      </w:r>
+      <w:proofErr w:type="spellStart"/>
+      <w:r>
+        <w:rPr>
+          <w:rFonts w:ascii="Tahoma" w:hAnsi="Tahoma" w:cs="Tahoma"/>
+          <w:sz w:val="24"/>
+          <w:szCs w:val="24"/>
+        </w:rPr>
+        <w:t>apis</w:t>
+      </w:r>
+      <w:proofErr w:type="spellEnd"/>
+      <w:r>
+        <w:rPr>
+          <w:rFonts w:ascii="Tahoma" w:hAnsi="Tahoma" w:cs="Tahoma"/>
+          <w:sz w:val="24"/>
+          <w:szCs w:val="24"/>
+        </w:rPr>
+        <w:t>.  The app s</w:t>
+      </w:r>
+      <w:r>
+        <w:rPr>
+          <w:rFonts w:ascii="Tahoma" w:hAnsi="Tahoma" w:cs="Tahoma"/>
+          <w:sz w:val="24"/>
+          <w:szCs w:val="24"/>
+        </w:rPr>
+        <w:t xml:space="preserve">upports the following Rest </w:t>
+      </w:r>
+      <w:proofErr w:type="spellStart"/>
+      <w:proofErr w:type="gramStart"/>
+      <w:r>
+        <w:rPr>
+          <w:rFonts w:ascii="Tahoma" w:hAnsi="Tahoma" w:cs="Tahoma"/>
+          <w:sz w:val="24"/>
+          <w:szCs w:val="24"/>
+        </w:rPr>
         <w:t>apis</w:t>
       </w:r>
       <w:proofErr w:type="spellEnd"/>
@@ -628,18 +674,53 @@
           <w:sz w:val="24"/>
           <w:szCs w:val="24"/>
         </w:rPr>
-        <w:t>.  The app s</w:t>
-      </w:r>
-      <w:r>
-        <w:rPr>
-          <w:rFonts w:ascii="Tahoma" w:hAnsi="Tahoma" w:cs="Tahoma"/>
-          <w:sz w:val="24"/>
-          <w:szCs w:val="24"/>
-        </w:rPr>
-        <w:t xml:space="preserve">upports the following Rest </w:t>
+        <w:t>.</w:t>
+      </w:r>
+      <w:r>
+        <w:rPr>
+          <w:rFonts w:ascii="Tahoma" w:hAnsi="Tahoma" w:cs="Tahoma"/>
+          <w:sz w:val="24"/>
+          <w:szCs w:val="24"/>
+        </w:rPr>
+        <w:t xml:space="preserve"> </w:t>
+      </w:r>
+      <w:r>
+        <w:rPr>
+          <w:rFonts w:ascii="Tahoma" w:hAnsi="Tahoma" w:cs="Tahoma"/>
+          <w:sz w:val="24"/>
+          <w:szCs w:val="24"/>
+        </w:rPr>
+        <w:t xml:space="preserve">Unit/integration </w:t>
+      </w:r>
+    </w:p>
+    <w:p>
+      <w:pPr>
+        <w:spacing w:after="0" w:line="240" w:lineRule="auto"/>
+        <w:rPr>
+          <w:rFonts w:ascii="Tahoma" w:hAnsi="Tahoma" w:cs="Tahoma"/>
+          <w:sz w:val="24"/>
+          <w:szCs w:val="24"/>
+        </w:rPr>
+      </w:pPr>
+      <w:proofErr w:type="gramStart"/>
+      <w:r>
+        <w:rPr>
+          <w:rFonts w:ascii="Tahoma" w:hAnsi="Tahoma" w:cs="Tahoma"/>
+          <w:sz w:val="24"/>
+          <w:szCs w:val="24"/>
+        </w:rPr>
+        <w:t>tests</w:t>
+      </w:r>
+      <w:proofErr w:type="gramEnd"/>
+      <w:r>
+        <w:rPr>
+          <w:rFonts w:ascii="Tahoma" w:hAnsi="Tahoma" w:cs="Tahoma"/>
+          <w:sz w:val="24"/>
+          <w:szCs w:val="24"/>
+        </w:rPr>
+        <w:t xml:space="preserve"> are incorporated to test the </w:t>
       </w:r>
       <w:proofErr w:type="spellStart"/>
-      <w:proofErr w:type="gramStart"/>
       <w:r>
         <w:rPr>
           <w:rFonts w:ascii="Tahoma" w:hAnsi="Tahoma" w:cs="Tahoma"/>
@@ -649,7 +730,6 @@
         <w:t>apis</w:t>
       </w:r>
       <w:proofErr w:type="spellEnd"/>
-      <w:proofErr w:type="gramEnd"/>
       <w:r>
         <w:rPr>
           <w:rFonts w:ascii="Tahoma" w:hAnsi="Tahoma" w:cs="Tahoma"/>
@@ -668,34 +748,35 @@
           <w:szCs w:val="24"/>
         </w:rPr>
       </w:pPr>
-      <w:r>
-        <w:rPr>
-          <w:rFonts w:ascii="Tahoma" w:hAnsi="Tahoma" w:cs="Tahoma"/>
-          <w:sz w:val="24"/>
-          <w:szCs w:val="24"/>
-        </w:rPr>
-        <w:t xml:space="preserve">Unit/integration tests are incorporated to test the </w:t>
-      </w:r>
-      <w:proofErr w:type="spellStart"/>
-      <w:proofErr w:type="gramStart"/>
-      <w:r>
-        <w:rPr>
-          <w:rFonts w:ascii="Tahoma" w:hAnsi="Tahoma" w:cs="Tahoma"/>
-          <w:sz w:val="24"/>
-          <w:szCs w:val="24"/>
-        </w:rPr>
-        <w:t>apis</w:t>
-      </w:r>
-      <w:proofErr w:type="spellEnd"/>
-      <w:proofErr w:type="gramEnd"/>
-      <w:r>
-        <w:rPr>
-          <w:rFonts w:ascii="Tahoma" w:hAnsi="Tahoma" w:cs="Tahoma"/>
-          <w:sz w:val="24"/>
-          <w:szCs w:val="24"/>
-        </w:rPr>
-        <w:t>.</w:t>
-      </w:r>
+    </w:p>
+    <w:p>
+      <w:pPr>
+        <w:spacing w:after="0" w:line="240" w:lineRule="auto"/>
+        <w:rPr>
+          <w:rFonts w:ascii="Tahoma" w:hAnsi="Tahoma" w:cs="Tahoma"/>
+          <w:sz w:val="24"/>
+          <w:szCs w:val="24"/>
+        </w:rPr>
+      </w:pPr>
+      <w:r>
+        <w:rPr>
+          <w:rFonts w:ascii="Tahoma" w:hAnsi="Tahoma" w:cs="Tahoma"/>
+          <w:sz w:val="24"/>
+          <w:szCs w:val="24"/>
+        </w:rPr>
+        <w:t xml:space="preserve">Web-based starter UI: </w:t>
+      </w:r>
+      <w:hyperlink r:id="rId5" w:history="1">
+        <w:r>
+          <w:rPr>
+            <w:rStyle w:val="Hyperlink"/>
+            <w:rFonts w:ascii="Tahoma" w:hAnsi="Tahoma" w:cs="Tahoma"/>
+            <w:sz w:val="24"/>
+            <w:szCs w:val="24"/>
+          </w:rPr>
+          <w:t>http://localhost:8080/hikingtrails</w:t>
+        </w:r>
+      </w:hyperlink>
     </w:p>
     <w:p>
       <w:pPr>
@@ -724,7 +805,7 @@
         </w:rPr>
         <w:t xml:space="preserve">H2 in-memory database URL:  </w:t>
       </w:r>
-      <w:hyperlink r:id="rId5" w:history="1">
+      <w:hyperlink r:id="rId6" w:history="1">
         <w:r>
           <w:rPr>
             <w:rStyle w:val="Hyperlink"/>
@@ -817,7 +898,7 @@
           <w:szCs w:val="24"/>
         </w:rPr>
       </w:pPr>
-      <w:hyperlink r:id="rId6" w:history="1">
+      <w:hyperlink r:id="rId7" w:history="1">
         <w:r>
           <w:rPr>
             <w:rStyle w:val="Hyperlink"/>
@@ -865,7 +946,7 @@
           <w:szCs w:val="24"/>
         </w:rPr>
       </w:pPr>
-      <w:hyperlink r:id="rId7" w:history="1">
+      <w:hyperlink r:id="rId8" w:history="1">
         <w:r>
           <w:rPr>
             <w:rStyle w:val="Hyperlink"/>
@@ -1102,7 +1183,7 @@
           <w:szCs w:val="24"/>
         </w:rPr>
       </w:pPr>
-      <w:hyperlink r:id="rId8" w:history="1">
+      <w:hyperlink r:id="rId9" w:history="1">
         <w:r>
           <w:rPr>
             <w:rStyle w:val="Hyperlink"/>
@@ -1552,7 +1633,7 @@
           <w:szCs w:val="24"/>
         </w:rPr>
       </w:pPr>
-      <w:hyperlink r:id="rId9" w:history="1">
+      <w:hyperlink r:id="rId10" w:history="1">
         <w:r>
           <w:rPr>
             <w:rStyle w:val="Hyperlink"/>
@@ -1828,7 +1909,7 @@
           <w:szCs w:val="24"/>
         </w:rPr>
       </w:pPr>
-      <w:hyperlink r:id="rId10" w:history="1">
+      <w:hyperlink r:id="rId11" w:history="1">
         <w:r>
           <w:rPr>
             <w:rStyle w:val="Hyperlink"/>

</xml_diff>